<commit_message>
Update Response to Reviewers.docx
</commit_message>
<xml_diff>
--- a/manuscript/journal submissions/Response to Reviewers.docx
+++ b/manuscript/journal submissions/Response to Reviewers.docx
@@ -852,29 +852,7 @@
           <w:lang w:val="en-US" w:eastAsia="nl-BE"/>
         </w:rPr>
         <w:lastRenderedPageBreak/>
-        <w:t xml:space="preserve">Also, at the top of the manuscript and cover letter, please write “Revision of XGE-2019-1738R1as invited by the action editor, Pierre </w:t>
-      </w:r>
-      <w:proofErr w:type="spellStart"/>
-      <w:r>
-        <w:rPr>
-          <w:rFonts w:ascii="Segoe UI" w:eastAsia="Times New Roman" w:hAnsi="Segoe UI" w:cs="Segoe UI"/>
-          <w:color w:val="212121"/>
-          <w:sz w:val="23"/>
-          <w:szCs w:val="23"/>
-          <w:lang w:val="en-US" w:eastAsia="nl-BE"/>
-        </w:rPr>
-        <w:t>Barrouillet</w:t>
-      </w:r>
-      <w:proofErr w:type="spellEnd"/>
-      <w:r>
-        <w:rPr>
-          <w:rFonts w:ascii="Segoe UI" w:eastAsia="Times New Roman" w:hAnsi="Segoe UI" w:cs="Segoe UI"/>
-          <w:color w:val="212121"/>
-          <w:sz w:val="23"/>
-          <w:szCs w:val="23"/>
-          <w:lang w:val="en-US" w:eastAsia="nl-BE"/>
-        </w:rPr>
-        <w:t>.”</w:t>
+        <w:t>Also, at the top of the manuscript and cover letter, please write “Revision of XGE-2019-1738R1as invited by the action editor, Pierre Barrouillet.”</w:t>
       </w:r>
       <w:r>
         <w:rPr>
@@ -928,20 +906,8 @@
           <w:szCs w:val="23"/>
           <w:lang w:val="en-US" w:eastAsia="nl-BE"/>
         </w:rPr>
-        <w:t xml:space="preserve">Pierre </w:t>
-      </w:r>
-      <w:proofErr w:type="spellStart"/>
-      <w:r>
-        <w:rPr>
-          <w:rFonts w:ascii="Segoe UI" w:eastAsia="Times New Roman" w:hAnsi="Segoe UI" w:cs="Segoe UI"/>
-          <w:color w:val="212121"/>
-          <w:sz w:val="23"/>
-          <w:szCs w:val="23"/>
-          <w:lang w:val="en-US" w:eastAsia="nl-BE"/>
-        </w:rPr>
-        <w:t>Barrouillet</w:t>
-      </w:r>
-      <w:proofErr w:type="spellEnd"/>
+        <w:t>Pierre Barrouillet</w:t>
+      </w:r>
       <w:r>
         <w:rPr>
           <w:rFonts w:ascii="Segoe UI" w:eastAsia="Times New Roman" w:hAnsi="Segoe UI" w:cs="Segoe UI"/>
@@ -1515,141 +1481,53 @@
           <w:szCs w:val="23"/>
           <w:lang w:val="en-US" w:eastAsia="nl-BE"/>
         </w:rPr>
-        <w:t xml:space="preserve">In the more typical way of reporting such results (see my former review), they found a priming effect (showing the relative positivity of the initially neutral target that was paired with the positive stimulus) of M = (7.56+7.06)/2 = 7.31 ms; standard deviation is (assuming equal sample sizes) SD = </w:t>
-      </w:r>
-      <w:proofErr w:type="spellStart"/>
-      <w:r>
-        <w:rPr>
-          <w:rFonts w:ascii="Segoe UI" w:eastAsia="Times New Roman" w:hAnsi="Segoe UI" w:cs="Segoe UI"/>
-          <w:color w:val="212121"/>
-          <w:sz w:val="23"/>
-          <w:szCs w:val="23"/>
-          <w:lang w:val="en-US" w:eastAsia="nl-BE"/>
-        </w:rPr>
-        <w:t>squareroot</w:t>
-      </w:r>
-      <w:proofErr w:type="spellEnd"/>
-      <w:r>
-        <w:rPr>
-          <w:rFonts w:ascii="Segoe UI" w:eastAsia="Times New Roman" w:hAnsi="Segoe UI" w:cs="Segoe UI"/>
-          <w:color w:val="212121"/>
-          <w:sz w:val="23"/>
-          <w:szCs w:val="23"/>
-          <w:lang w:val="en-US" w:eastAsia="nl-BE"/>
-        </w:rPr>
-        <w:t xml:space="preserve">(57.83**2+61.09**2)/2) = 59.5 ms. Thus, it is a priming effect of </w:t>
-      </w:r>
-      <w:proofErr w:type="spellStart"/>
-      <w:r>
-        <w:rPr>
-          <w:rFonts w:ascii="Segoe UI" w:eastAsia="Times New Roman" w:hAnsi="Segoe UI" w:cs="Segoe UI"/>
-          <w:color w:val="212121"/>
-          <w:sz w:val="23"/>
-          <w:szCs w:val="23"/>
-          <w:lang w:val="en-US" w:eastAsia="nl-BE"/>
-        </w:rPr>
-        <w:t>dz</w:t>
-      </w:r>
-      <w:proofErr w:type="spellEnd"/>
-      <w:r>
-        <w:rPr>
-          <w:rFonts w:ascii="Segoe UI" w:eastAsia="Times New Roman" w:hAnsi="Segoe UI" w:cs="Segoe UI"/>
-          <w:color w:val="212121"/>
-          <w:sz w:val="23"/>
-          <w:szCs w:val="23"/>
-          <w:lang w:val="en-US" w:eastAsia="nl-BE"/>
-        </w:rPr>
-        <w:t xml:space="preserve"> = .123. To evaluate this result, note:</w:t>
-      </w:r>
-    </w:p>
-    <w:p>
-      <w:pPr>
-        <w:shd w:val="clear" w:color="auto" w:fill="FFFFFF"/>
-        <w:spacing w:line="240" w:lineRule="auto"/>
-        <w:rPr>
-          <w:rFonts w:ascii="Segoe UI" w:eastAsia="Times New Roman" w:hAnsi="Segoe UI" w:cs="Segoe UI"/>
-          <w:color w:val="212121"/>
-          <w:sz w:val="23"/>
-          <w:szCs w:val="23"/>
-          <w:lang w:val="en-US" w:eastAsia="nl-BE"/>
-        </w:rPr>
-      </w:pPr>
-      <w:r>
-        <w:rPr>
-          <w:rFonts w:ascii="Segoe UI" w:eastAsia="Times New Roman" w:hAnsi="Segoe UI" w:cs="Segoe UI"/>
-          <w:color w:val="212121"/>
-          <w:sz w:val="23"/>
-          <w:szCs w:val="23"/>
-          <w:lang w:val="en-US" w:eastAsia="nl-BE"/>
-        </w:rPr>
-        <w:t xml:space="preserve">-- According to the "rules of thumb" by Cohen (1988) already effects of </w:t>
-      </w:r>
-      <w:proofErr w:type="spellStart"/>
-      <w:r>
-        <w:rPr>
-          <w:rFonts w:ascii="Segoe UI" w:eastAsia="Times New Roman" w:hAnsi="Segoe UI" w:cs="Segoe UI"/>
-          <w:color w:val="212121"/>
-          <w:sz w:val="23"/>
-          <w:szCs w:val="23"/>
-          <w:lang w:val="en-US" w:eastAsia="nl-BE"/>
-        </w:rPr>
-        <w:t>dz</w:t>
-      </w:r>
-      <w:proofErr w:type="spellEnd"/>
-      <w:r>
-        <w:rPr>
-          <w:rFonts w:ascii="Segoe UI" w:eastAsia="Times New Roman" w:hAnsi="Segoe UI" w:cs="Segoe UI"/>
-          <w:color w:val="212121"/>
-          <w:sz w:val="23"/>
-          <w:szCs w:val="23"/>
-          <w:lang w:val="en-US" w:eastAsia="nl-BE"/>
-        </w:rPr>
-        <w:t xml:space="preserve"> = .20 are considered as small (.5 medium, .8 large).</w:t>
-      </w:r>
-    </w:p>
-    <w:p>
-      <w:pPr>
-        <w:shd w:val="clear" w:color="auto" w:fill="FFFFFF"/>
-        <w:spacing w:line="240" w:lineRule="auto"/>
-        <w:rPr>
-          <w:rFonts w:ascii="Segoe UI" w:eastAsia="Times New Roman" w:hAnsi="Segoe UI" w:cs="Segoe UI"/>
-          <w:color w:val="212121"/>
-          <w:sz w:val="23"/>
-          <w:szCs w:val="23"/>
-          <w:lang w:val="en-US" w:eastAsia="nl-BE"/>
-        </w:rPr>
-      </w:pPr>
-      <w:r>
-        <w:rPr>
-          <w:rFonts w:ascii="Segoe UI" w:eastAsia="Times New Roman" w:hAnsi="Segoe UI" w:cs="Segoe UI"/>
-          <w:color w:val="212121"/>
-          <w:sz w:val="23"/>
-          <w:szCs w:val="23"/>
-          <w:lang w:val="en-US" w:eastAsia="nl-BE"/>
-        </w:rPr>
-        <w:t xml:space="preserve">-- An attempt to replicate </w:t>
-      </w:r>
-      <w:proofErr w:type="spellStart"/>
-      <w:r>
-        <w:rPr>
-          <w:rFonts w:ascii="Segoe UI" w:eastAsia="Times New Roman" w:hAnsi="Segoe UI" w:cs="Segoe UI"/>
-          <w:color w:val="212121"/>
-          <w:sz w:val="23"/>
-          <w:szCs w:val="23"/>
-          <w:lang w:val="en-US" w:eastAsia="nl-BE"/>
-        </w:rPr>
-        <w:t>dz</w:t>
-      </w:r>
-      <w:proofErr w:type="spellEnd"/>
-      <w:r>
-        <w:rPr>
-          <w:rFonts w:ascii="Segoe UI" w:eastAsia="Times New Roman" w:hAnsi="Segoe UI" w:cs="Segoe UI"/>
-          <w:color w:val="212121"/>
-          <w:sz w:val="23"/>
-          <w:szCs w:val="23"/>
-          <w:lang w:val="en-US" w:eastAsia="nl-BE"/>
-        </w:rPr>
-        <w:t xml:space="preserve"> = .123 with power 1-beta = 0.95 (.80) - alpha = .05 - would need a sample size of N = 861 (521).</w:t>
+        <w:t>In the more typical way of reporting such results (see my former review), they found a priming effect (showing the relative positivity of the initially neutral target that was paired with the positive stimulus) of M = (7.56+7.06)/2 = 7.31 ms; standard deviation is (assuming equal sample sizes) SD = squareroot(57.83**2+61.09**2)/2) = 59.5 ms. Thus, it is a priming effect of dz = .123. To evaluate this result, note:</w:t>
+      </w:r>
+    </w:p>
+    <w:p>
+      <w:pPr>
+        <w:shd w:val="clear" w:color="auto" w:fill="FFFFFF"/>
+        <w:spacing w:line="240" w:lineRule="auto"/>
+        <w:rPr>
+          <w:rFonts w:ascii="Segoe UI" w:eastAsia="Times New Roman" w:hAnsi="Segoe UI" w:cs="Segoe UI"/>
+          <w:color w:val="212121"/>
+          <w:sz w:val="23"/>
+          <w:szCs w:val="23"/>
+          <w:lang w:val="en-US" w:eastAsia="nl-BE"/>
+        </w:rPr>
+      </w:pPr>
+      <w:r>
+        <w:rPr>
+          <w:rFonts w:ascii="Segoe UI" w:eastAsia="Times New Roman" w:hAnsi="Segoe UI" w:cs="Segoe UI"/>
+          <w:color w:val="212121"/>
+          <w:sz w:val="23"/>
+          <w:szCs w:val="23"/>
+          <w:lang w:val="en-US" w:eastAsia="nl-BE"/>
+        </w:rPr>
+        <w:t>-- According to the "rules of thumb" by Cohen (1988) already effects of dz = .20 are considered as small (.5 medium, .8 large).</w:t>
+      </w:r>
+    </w:p>
+    <w:p>
+      <w:pPr>
+        <w:shd w:val="clear" w:color="auto" w:fill="FFFFFF"/>
+        <w:spacing w:line="240" w:lineRule="auto"/>
+        <w:rPr>
+          <w:rFonts w:ascii="Segoe UI" w:eastAsia="Times New Roman" w:hAnsi="Segoe UI" w:cs="Segoe UI"/>
+          <w:color w:val="212121"/>
+          <w:sz w:val="23"/>
+          <w:szCs w:val="23"/>
+          <w:lang w:val="en-US" w:eastAsia="nl-BE"/>
+        </w:rPr>
+      </w:pPr>
+      <w:r>
+        <w:rPr>
+          <w:rFonts w:ascii="Segoe UI" w:eastAsia="Times New Roman" w:hAnsi="Segoe UI" w:cs="Segoe UI"/>
+          <w:color w:val="212121"/>
+          <w:sz w:val="23"/>
+          <w:szCs w:val="23"/>
+          <w:lang w:val="en-US" w:eastAsia="nl-BE"/>
+        </w:rPr>
+        <w:t>-- An attempt to replicate dz = .123 with power 1-beta = 0.95 (.80) - alpha = .05 - would need a sample size of N = 861 (521).</w:t>
       </w:r>
       <w:r>
         <w:rPr>
@@ -1788,29 +1666,7 @@
           <w:szCs w:val="23"/>
           <w:lang w:val="en-US" w:eastAsia="nl-BE"/>
         </w:rPr>
-        <w:t xml:space="preserve">The authors wrote in a footnote: "Given the unreliable nature of the evaluative priming effect, large sample sizes typically required to find EP effects," That is not entirely correct. To replicate </w:t>
-      </w:r>
-      <w:proofErr w:type="spellStart"/>
-      <w:r>
-        <w:rPr>
-          <w:rFonts w:ascii="Segoe UI" w:eastAsia="Times New Roman" w:hAnsi="Segoe UI" w:cs="Segoe UI"/>
-          <w:color w:val="212121"/>
-          <w:sz w:val="23"/>
-          <w:szCs w:val="23"/>
-          <w:lang w:val="en-US" w:eastAsia="nl-BE"/>
-        </w:rPr>
-        <w:t>dz</w:t>
-      </w:r>
-      <w:proofErr w:type="spellEnd"/>
-      <w:r>
-        <w:rPr>
-          <w:rFonts w:ascii="Segoe UI" w:eastAsia="Times New Roman" w:hAnsi="Segoe UI" w:cs="Segoe UI"/>
-          <w:color w:val="212121"/>
-          <w:sz w:val="23"/>
-          <w:szCs w:val="23"/>
-          <w:lang w:val="en-US" w:eastAsia="nl-BE"/>
-        </w:rPr>
-        <w:t xml:space="preserve"> = .45 with power 1-beta = 0.95 (.80) - alpha = .05 - one needs a sample size of N = 54 (33). Of course, the meta-analytic result was found by using a priori </w:t>
+        <w:t xml:space="preserve">The authors wrote in a footnote: "Given the unreliable nature of the evaluative priming effect, large sample sizes typically required to find EP effects," That is not entirely correct. To replicate dz = .45 with power 1-beta = 0.95 (.80) - alpha = .05 - one needs a sample size of N = 54 (33). Of course, the meta-analytic result was found by using a priori </w:t>
       </w:r>
       <w:r>
         <w:rPr>
@@ -1821,29 +1677,7 @@
           <w:lang w:val="en-US" w:eastAsia="nl-BE"/>
         </w:rPr>
         <w:lastRenderedPageBreak/>
-        <w:t xml:space="preserve">clear positive and negative primes. Thus, I would agree that the sequential Bayes approach is in principle a good idea. However, the outcome of </w:t>
-      </w:r>
-      <w:proofErr w:type="spellStart"/>
-      <w:r>
-        <w:rPr>
-          <w:rFonts w:ascii="Segoe UI" w:eastAsia="Times New Roman" w:hAnsi="Segoe UI" w:cs="Segoe UI"/>
-          <w:color w:val="212121"/>
-          <w:sz w:val="23"/>
-          <w:szCs w:val="23"/>
-          <w:lang w:val="en-US" w:eastAsia="nl-BE"/>
-        </w:rPr>
-        <w:t>dz</w:t>
-      </w:r>
-      <w:proofErr w:type="spellEnd"/>
-      <w:r>
-        <w:rPr>
-          <w:rFonts w:ascii="Segoe UI" w:eastAsia="Times New Roman" w:hAnsi="Segoe UI" w:cs="Segoe UI"/>
-          <w:color w:val="212121"/>
-          <w:sz w:val="23"/>
-          <w:szCs w:val="23"/>
-          <w:lang w:val="en-US" w:eastAsia="nl-BE"/>
-        </w:rPr>
-        <w:t>=.123 is rather disappointing.</w:t>
+        <w:t>clear positive and negative primes. Thus, I would agree that the sequential Bayes approach is in principle a good idea. However, the outcome of dz=.123 is rather disappointing.</w:t>
       </w:r>
       <w:r>
         <w:rPr>
@@ -2134,29 +1968,7 @@
           <w:szCs w:val="23"/>
           <w:lang w:val="en-US" w:eastAsia="nl-BE"/>
         </w:rPr>
-        <w:t xml:space="preserve">(3) By making the sequential testing more clearer, the authors must put more into the foreground that they used a very unconventional upper criterion of BF10 &gt; 3 (that, without giving a reason, deviates from the lower criterion of BF01 &gt; 6). For example, I cannot imagine that reviewers of a registered report would accept that authors plan with BF10 &gt; 3 for a </w:t>
-      </w:r>
-      <w:proofErr w:type="spellStart"/>
-      <w:r>
-        <w:rPr>
-          <w:rFonts w:ascii="Segoe UI" w:eastAsia="Times New Roman" w:hAnsi="Segoe UI" w:cs="Segoe UI"/>
-          <w:color w:val="212121"/>
-          <w:sz w:val="23"/>
-          <w:szCs w:val="23"/>
-          <w:lang w:val="en-US" w:eastAsia="nl-BE"/>
-        </w:rPr>
-        <w:t>seq</w:t>
-      </w:r>
-      <w:proofErr w:type="spellEnd"/>
-      <w:r>
-        <w:rPr>
-          <w:rFonts w:ascii="Segoe UI" w:eastAsia="Times New Roman" w:hAnsi="Segoe UI" w:cs="Segoe UI"/>
-          <w:color w:val="212121"/>
-          <w:sz w:val="23"/>
-          <w:szCs w:val="23"/>
-          <w:lang w:val="en-US" w:eastAsia="nl-BE"/>
-        </w:rPr>
-        <w:t xml:space="preserve"> Bayes study.</w:t>
+        <w:t>(3) By making the sequential testing more clearer, the authors must put more into the foreground that they used a very unconventional upper criterion of BF10 &gt; 3 (that, without giving a reason, deviates from the lower criterion of BF01 &gt; 6). For example, I cannot imagine that reviewers of a registered report would accept that authors plan with BF10 &gt; 3 for a seq Bayes study.</w:t>
       </w:r>
     </w:p>
     <w:p>
@@ -2261,51 +2073,7 @@
           <w:szCs w:val="23"/>
           <w:lang w:val="en-US" w:eastAsia="nl-BE"/>
         </w:rPr>
-        <w:t xml:space="preserve">What follows? I do not know. Maybe it is enough to recommend that the authors are more clearly about the EPT results. For example, they should not insinuate that the low effect size has first of all its origin in the weakness of the EPT paradigm. The decrease from </w:t>
-      </w:r>
-      <w:proofErr w:type="spellStart"/>
-      <w:r>
-        <w:rPr>
-          <w:rFonts w:ascii="Segoe UI" w:eastAsia="Times New Roman" w:hAnsi="Segoe UI" w:cs="Segoe UI"/>
-          <w:color w:val="212121"/>
-          <w:sz w:val="23"/>
-          <w:szCs w:val="23"/>
-          <w:lang w:val="en-US" w:eastAsia="nl-BE"/>
-        </w:rPr>
-        <w:t>dz</w:t>
-      </w:r>
-      <w:proofErr w:type="spellEnd"/>
-      <w:r>
-        <w:rPr>
-          <w:rFonts w:ascii="Segoe UI" w:eastAsia="Times New Roman" w:hAnsi="Segoe UI" w:cs="Segoe UI"/>
-          <w:color w:val="212121"/>
-          <w:sz w:val="23"/>
-          <w:szCs w:val="23"/>
-          <w:lang w:val="en-US" w:eastAsia="nl-BE"/>
-        </w:rPr>
-        <w:t xml:space="preserve"> = .45 to </w:t>
-      </w:r>
-      <w:proofErr w:type="spellStart"/>
-      <w:r>
-        <w:rPr>
-          <w:rFonts w:ascii="Segoe UI" w:eastAsia="Times New Roman" w:hAnsi="Segoe UI" w:cs="Segoe UI"/>
-          <w:color w:val="212121"/>
-          <w:sz w:val="23"/>
-          <w:szCs w:val="23"/>
-          <w:lang w:val="en-US" w:eastAsia="nl-BE"/>
-        </w:rPr>
-        <w:t>dz</w:t>
-      </w:r>
-      <w:proofErr w:type="spellEnd"/>
-      <w:r>
-        <w:rPr>
-          <w:rFonts w:ascii="Segoe UI" w:eastAsia="Times New Roman" w:hAnsi="Segoe UI" w:cs="Segoe UI"/>
-          <w:color w:val="212121"/>
-          <w:sz w:val="23"/>
-          <w:szCs w:val="23"/>
-          <w:lang w:val="en-US" w:eastAsia="nl-BE"/>
-        </w:rPr>
-        <w:t xml:space="preserve"> = .12 has something to do with the present approach. It might have something to do with massively repeating two prime words. </w:t>
+        <w:t xml:space="preserve">What follows? I do not know. Maybe it is enough to recommend that the authors are more clearly about the EPT results. For example, they should not insinuate that the low effect size has first of all its origin in the weakness of the EPT paradigm. The decrease from dz = .45 to dz = .12 has something to do with the present approach. It might have something to do with massively repeating two prime words. </w:t>
       </w:r>
       <w:r>
         <w:rPr>
@@ -3611,8 +3379,6 @@
           <w:lang w:val="en-US" w:eastAsia="nl-BE"/>
         </w:rPr>
       </w:pPr>
-      <w:commentRangeStart w:id="0"/>
-      <w:commentRangeStart w:id="1"/>
       <w:r>
         <w:rPr>
           <w:rFonts w:ascii="Segoe UI" w:eastAsia="Times New Roman" w:hAnsi="Segoe UI" w:cs="Segoe UI"/>
@@ -3624,20 +3390,6 @@
         </w:rPr>
         <w:t>Authors</w:t>
       </w:r>
-      <w:commentRangeEnd w:id="0"/>
-      <w:r>
-        <w:rPr>
-          <w:rStyle w:val="CommentReference"/>
-        </w:rPr>
-        <w:commentReference w:id="0"/>
-      </w:r>
-      <w:commentRangeEnd w:id="1"/>
-      <w:r>
-        <w:rPr>
-          <w:rStyle w:val="CommentReference"/>
-        </w:rPr>
-        <w:commentReference w:id="1"/>
-      </w:r>
       <w:r>
         <w:rPr>
           <w:rFonts w:ascii="Segoe UI" w:eastAsia="Times New Roman" w:hAnsi="Segoe UI" w:cs="Segoe UI"/>
@@ -3691,7 +3443,7 @@
         </w:rPr>
         <w:t xml:space="preserve">he </w:t>
       </w:r>
-      <w:commentRangeStart w:id="2"/>
+      <w:bookmarkStart w:id="0" w:name="_GoBack"/>
       <w:r>
         <w:rPr>
           <w:rFonts w:ascii="Segoe UI" w:eastAsia="Times New Roman" w:hAnsi="Segoe UI" w:cs="Segoe UI"/>
@@ -3702,13 +3454,7 @@
         </w:rPr>
         <w:t>Reviewer’s</w:t>
       </w:r>
-      <w:commentRangeEnd w:id="2"/>
-      <w:r>
-        <w:rPr>
-          <w:rStyle w:val="CommentReference"/>
-        </w:rPr>
-        <w:commentReference w:id="2"/>
-      </w:r>
+      <w:bookmarkEnd w:id="0"/>
       <w:r>
         <w:rPr>
           <w:rFonts w:ascii="Segoe UI" w:eastAsia="Times New Roman" w:hAnsi="Segoe UI" w:cs="Segoe UI"/>
@@ -3747,49 +3493,17 @@
           <w:szCs w:val="23"/>
           <w:lang w:val="en-US" w:eastAsia="nl-BE"/>
         </w:rPr>
-        <w:t xml:space="preserve"> we were including this analysis of </w:t>
-      </w:r>
-      <w:r>
-        <w:rPr>
-          <w:rFonts w:ascii="Segoe UI" w:eastAsia="Times New Roman" w:hAnsi="Segoe UI" w:cs="Segoe UI"/>
-          <w:color w:val="212121"/>
-          <w:sz w:val="23"/>
-          <w:szCs w:val="23"/>
-          <w:lang w:val="en-US" w:eastAsia="nl-BE"/>
-        </w:rPr>
-        <w:t>influence awareness</w:t>
-      </w:r>
-      <w:r>
-        <w:rPr>
-          <w:rFonts w:ascii="Segoe UI" w:eastAsia="Times New Roman" w:hAnsi="Segoe UI" w:cs="Segoe UI"/>
-          <w:color w:val="212121"/>
-          <w:sz w:val="23"/>
-          <w:szCs w:val="23"/>
-          <w:lang w:val="en-US" w:eastAsia="nl-BE"/>
-        </w:rPr>
-        <w:t xml:space="preserve"> at all</w:t>
-      </w:r>
-      <w:r>
-        <w:rPr>
-          <w:rFonts w:ascii="Segoe UI" w:eastAsia="Times New Roman" w:hAnsi="Segoe UI" w:cs="Segoe UI"/>
-          <w:color w:val="212121"/>
-          <w:sz w:val="23"/>
-          <w:szCs w:val="23"/>
-          <w:lang w:val="en-US" w:eastAsia="nl-BE"/>
-        </w:rPr>
-        <w:t>. In order to retrace our own thinking, we consulted our preregistrations. In doi</w:t>
-      </w:r>
-      <w:bookmarkStart w:id="3" w:name="_GoBack"/>
-      <w:bookmarkEnd w:id="3"/>
-      <w:r>
-        <w:rPr>
-          <w:rFonts w:ascii="Segoe UI" w:eastAsia="Times New Roman" w:hAnsi="Segoe UI" w:cs="Segoe UI"/>
-          <w:color w:val="212121"/>
-          <w:sz w:val="23"/>
-          <w:szCs w:val="23"/>
-          <w:lang w:val="en-US" w:eastAsia="nl-BE"/>
-        </w:rPr>
-        <w:t xml:space="preserve">ng so, we realized </w:t>
+        <w:t xml:space="preserve"> we were including this analysis of influence awareness at all</w:t>
+      </w:r>
+      <w:r>
+        <w:rPr>
+          <w:rFonts w:ascii="Segoe UI" w:eastAsia="Times New Roman" w:hAnsi="Segoe UI" w:cs="Segoe UI"/>
+          <w:color w:val="212121"/>
+          <w:sz w:val="23"/>
+          <w:szCs w:val="23"/>
+          <w:lang w:val="en-US" w:eastAsia="nl-BE"/>
+        </w:rPr>
+        <w:t xml:space="preserve">. In order to retrace our own thinking, we consulted our preregistrations. In doing so, we realized </w:t>
       </w:r>
       <w:r>
         <w:rPr>
@@ -3852,27 +3566,7 @@
           <w:szCs w:val="23"/>
           <w:lang w:val="en-US" w:eastAsia="nl-BE"/>
         </w:rPr>
-        <w:t>Our primary stated goal here was to take known moderators of EC effects and examine whether this also applied to the shared features effect. W</w:t>
-      </w:r>
-      <w:r>
-        <w:rPr>
-          <w:rFonts w:ascii="Segoe UI" w:eastAsia="Times New Roman" w:hAnsi="Segoe UI" w:cs="Segoe UI"/>
-          <w:color w:val="212121"/>
-          <w:sz w:val="23"/>
-          <w:szCs w:val="23"/>
-          <w:lang w:val="en-US" w:eastAsia="nl-BE"/>
-        </w:rPr>
-        <w:t>hereas contingency awareness, demand compliance, and reactivity are all moderators that are commonly considered in the EC literature, influence awareness is not.</w:t>
-      </w:r>
-      <w:r>
-        <w:rPr>
-          <w:rFonts w:ascii="Segoe UI" w:eastAsia="Times New Roman" w:hAnsi="Segoe UI" w:cs="Segoe UI"/>
-          <w:color w:val="212121"/>
-          <w:sz w:val="23"/>
-          <w:szCs w:val="23"/>
-          <w:lang w:val="en-US" w:eastAsia="nl-BE"/>
-        </w:rPr>
-        <w:t xml:space="preserve"> In order to align the manuscript with our pre-registered researcher questions and aims, we have therefore removed influence awareness from the robustness and moderation analyses. </w:t>
+        <w:t xml:space="preserve">Our primary stated goal here was to take known moderators of EC effects and examine whether this also applied to the shared features effect. Whereas contingency awareness, demand compliance, and reactivity are all moderators that are commonly considered in the EC literature, influence awareness is not. In order to align the manuscript with our pre-registered researcher questions and aims, we have therefore removed influence awareness from the robustness and moderation analyses. </w:t>
       </w:r>
     </w:p>
     <w:p>
@@ -5568,131 +5262,6 @@
     </w:sectPr>
   </w:body>
 </w:document>
-</file>
-
-<file path=word/comments.xml><?xml version="1.0" encoding="utf-8"?>
-<w:comments xmlns:wpc="http://schemas.microsoft.com/office/word/2010/wordprocessingCanvas" xmlns:cx="http://schemas.microsoft.com/office/drawing/2014/chartex" xmlns:cx1="http://schemas.microsoft.com/office/drawing/2015/9/8/chartex" xmlns:cx2="http://schemas.microsoft.com/office/drawing/2015/10/21/chartex" xmlns:cx3="http://schemas.microsoft.com/office/drawing/2016/5/9/chartex" xmlns:cx4="http://schemas.microsoft.com/office/drawing/2016/5/10/chartex" xmlns:cx5="http://schemas.microsoft.com/office/drawing/2016/5/11/chartex" xmlns:cx6="http://schemas.microsoft.com/office/drawing/2016/5/12/chartex" xmlns:cx7="http://schemas.microsoft.com/office/drawing/2016/5/13/chartex" xmlns:cx8="http://schemas.microsoft.com/office/drawing/2016/5/14/chartex" xmlns:mc="http://schemas.openxmlformats.org/markup-compatibility/2006" xmlns:aink="http://schemas.microsoft.com/office/drawing/2016/ink" xmlns:am3d="http://schemas.microsoft.com/office/drawing/2017/model3d" xmlns:o="urn:schemas-microsoft-com:office:office" xmlns:r="http://schemas.openxmlformats.org/officeDocument/2006/relationships" xmlns:m="http://schemas.openxmlformats.org/officeDocument/2006/math" xmlns:v="urn:schemas-microsoft-com:vml" xmlns:wp14="http://schemas.microsoft.com/office/word/2010/wordprocessingDrawing" xmlns:wp="http://schemas.openxmlformats.org/drawingml/2006/wordprocessingDrawing" xmlns:w10="urn:schemas-microsoft-com:office:word" xmlns:w="http://schemas.openxmlformats.org/wordprocessingml/2006/main" xmlns:w14="http://schemas.microsoft.com/office/word/2010/wordml" xmlns:w15="http://schemas.microsoft.com/office/word/2012/wordml" xmlns:w16cid="http://schemas.microsoft.com/office/word/2016/wordml/cid" xmlns:w16se="http://schemas.microsoft.com/office/word/2015/wordml/symex" xmlns:wpg="http://schemas.microsoft.com/office/word/2010/wordprocessingGroup" xmlns:wpi="http://schemas.microsoft.com/office/word/2010/wordprocessingInk" xmlns:wne="http://schemas.microsoft.com/office/word/2006/wordml" xmlns:wps="http://schemas.microsoft.com/office/word/2010/wordprocessingShape" mc:Ignorable="w14 w15 w16se w16cid wp14">
-  <w:comment w:id="0" w:author="sean hughes" w:date="2020-02-13T13:39:00Z" w:initials="sh">
-    <w:p>
-      <w:pPr>
-        <w:pStyle w:val="CommentText"/>
-        <w:rPr>
-          <w:lang w:val="en-US"/>
-        </w:rPr>
-      </w:pPr>
-      <w:r>
-        <w:rPr>
-          <w:rStyle w:val="CommentReference"/>
-        </w:rPr>
-        <w:annotationRef/>
-      </w:r>
-      <w:r>
-        <w:rPr>
-          <w:lang w:val="en-US"/>
-        </w:rPr>
-        <w:t>Ian –</w:t>
-      </w:r>
-      <w:r>
-        <w:rPr>
-          <w:lang w:val="en-US"/>
-        </w:rPr>
-        <w:t xml:space="preserve"> could</w:t>
-      </w:r>
-      <w:r>
-        <w:rPr>
-          <w:lang w:val="en-US"/>
-        </w:rPr>
-        <w:t xml:space="preserve"> you respond to</w:t>
-      </w:r>
-      <w:r>
-        <w:rPr>
-          <w:lang w:val="en-US"/>
-        </w:rPr>
-        <w:t xml:space="preserve"> </w:t>
-      </w:r>
-      <w:r>
-        <w:rPr>
-          <w:lang w:val="en-US"/>
-        </w:rPr>
-        <w:t>this after making the final change</w:t>
-      </w:r>
-      <w:r>
-        <w:rPr>
-          <w:lang w:val="en-US"/>
-        </w:rPr>
-        <w:t>s to the moderation and robustness tests?</w:t>
-      </w:r>
-    </w:p>
-  </w:comment>
-  <w:comment w:id="1" w:author="Ian Hussey" w:date="2020-03-02T18:21:00Z" w:initials="IH">
-    <w:p>
-      <w:pPr>
-        <w:pStyle w:val="CommentText"/>
-      </w:pPr>
-      <w:r>
-        <w:rPr>
-          <w:rStyle w:val="CommentReference"/>
-        </w:rPr>
-        <w:annotationRef/>
-      </w:r>
-      <w:r>
-        <w:t xml:space="preserve">Changed - See reply </w:t>
-      </w:r>
-    </w:p>
-  </w:comment>
-  <w:comment w:id="2" w:author="Jan De Houwer" w:date="2020-02-14T12:11:00Z" w:initials="JDH">
-    <w:p>
-      <w:pPr>
-        <w:pStyle w:val="CommentText"/>
-        <w:rPr>
-          <w:lang w:val="en-US"/>
-        </w:rPr>
-      </w:pPr>
-      <w:r>
-        <w:rPr>
-          <w:rStyle w:val="CommentReference"/>
-        </w:rPr>
-        <w:annotationRef/>
-      </w:r>
-      <w:r>
-        <w:rPr>
-          <w:lang w:val="en-US"/>
-        </w:rPr>
-        <w:t>Ok, but the reviewer is right that all of this is a bit weird.</w:t>
-      </w:r>
-    </w:p>
-  </w:comment>
-</w:comments>
-</file>
-
-<file path=word/commentsExtended.xml><?xml version="1.0" encoding="utf-8"?>
-<w15:commentsEx xmlns:wpc="http://schemas.microsoft.com/office/word/2010/wordprocessingCanvas" xmlns:cx="http://schemas.microsoft.com/office/drawing/2014/chartex" xmlns:cx1="http://schemas.microsoft.com/office/drawing/2015/9/8/chartex" xmlns:cx2="http://schemas.microsoft.com/office/drawing/2015/10/21/chartex" xmlns:cx3="http://schemas.microsoft.com/office/drawing/2016/5/9/chartex" xmlns:cx4="http://schemas.microsoft.com/office/drawing/2016/5/10/chartex" xmlns:cx5="http://schemas.microsoft.com/office/drawing/2016/5/11/chartex" xmlns:cx6="http://schemas.microsoft.com/office/drawing/2016/5/12/chartex" xmlns:cx7="http://schemas.microsoft.com/office/drawing/2016/5/13/chartex" xmlns:cx8="http://schemas.microsoft.com/office/drawing/2016/5/14/chartex" xmlns:mc="http://schemas.openxmlformats.org/markup-compatibility/2006" xmlns:aink="http://schemas.microsoft.com/office/drawing/2016/ink" xmlns:am3d="http://schemas.microsoft.com/office/drawing/2017/model3d" xmlns:o="urn:schemas-microsoft-com:office:office" xmlns:r="http://schemas.openxmlformats.org/officeDocument/2006/relationships" xmlns:m="http://schemas.openxmlformats.org/officeDocument/2006/math" xmlns:v="urn:schemas-microsoft-com:vml" xmlns:wp14="http://schemas.microsoft.com/office/word/2010/wordprocessingDrawing" xmlns:wp="http://schemas.openxmlformats.org/drawingml/2006/wordprocessingDrawing" xmlns:w10="urn:schemas-microsoft-com:office:word" xmlns:w="http://schemas.openxmlformats.org/wordprocessingml/2006/main" xmlns:w14="http://schemas.microsoft.com/office/word/2010/wordml" xmlns:w15="http://schemas.microsoft.com/office/word/2012/wordml" xmlns:w16cid="http://schemas.microsoft.com/office/word/2016/wordml/cid" xmlns:w16se="http://schemas.microsoft.com/office/word/2015/wordml/symex" xmlns:wpg="http://schemas.microsoft.com/office/word/2010/wordprocessingGroup" xmlns:wpi="http://schemas.microsoft.com/office/word/2010/wordprocessingInk" xmlns:wne="http://schemas.microsoft.com/office/word/2006/wordml" xmlns:wps="http://schemas.microsoft.com/office/word/2010/wordprocessingShape" mc:Ignorable="w14 w15 w16se w16cid wp14">
-  <w15:commentEx w15:paraId="304557CE" w15:done="0"/>
-  <w15:commentEx w15:paraId="2013CDB6" w15:paraIdParent="304557CE" w15:done="0"/>
-  <w15:commentEx w15:paraId="20146C26" w15:done="0"/>
-</w15:commentsEx>
-</file>
-
-<file path=word/commentsIds.xml><?xml version="1.0" encoding="utf-8"?>
-<w16cid:commentsIds xmlns:wpc="http://schemas.microsoft.com/office/word/2010/wordprocessingCanvas" xmlns:cx="http://schemas.microsoft.com/office/drawing/2014/chartex" xmlns:cx1="http://schemas.microsoft.com/office/drawing/2015/9/8/chartex" xmlns:cx2="http://schemas.microsoft.com/office/drawing/2015/10/21/chartex" xmlns:cx3="http://schemas.microsoft.com/office/drawing/2016/5/9/chartex" xmlns:cx4="http://schemas.microsoft.com/office/drawing/2016/5/10/chartex" xmlns:cx5="http://schemas.microsoft.com/office/drawing/2016/5/11/chartex" xmlns:cx6="http://schemas.microsoft.com/office/drawing/2016/5/12/chartex" xmlns:cx7="http://schemas.microsoft.com/office/drawing/2016/5/13/chartex" xmlns:cx8="http://schemas.microsoft.com/office/drawing/2016/5/14/chartex" xmlns:mc="http://schemas.openxmlformats.org/markup-compatibility/2006" xmlns:aink="http://schemas.microsoft.com/office/drawing/2016/ink" xmlns:am3d="http://schemas.microsoft.com/office/drawing/2017/model3d" xmlns:o="urn:schemas-microsoft-com:office:office" xmlns:r="http://schemas.openxmlformats.org/officeDocument/2006/relationships" xmlns:m="http://schemas.openxmlformats.org/officeDocument/2006/math" xmlns:v="urn:schemas-microsoft-com:vml" xmlns:wp14="http://schemas.microsoft.com/office/word/2010/wordprocessingDrawing" xmlns:wp="http://schemas.openxmlformats.org/drawingml/2006/wordprocessingDrawing" xmlns:w10="urn:schemas-microsoft-com:office:word" xmlns:w="http://schemas.openxmlformats.org/wordprocessingml/2006/main" xmlns:w14="http://schemas.microsoft.com/office/word/2010/wordml" xmlns:w15="http://schemas.microsoft.com/office/word/2012/wordml" xmlns:w16cid="http://schemas.microsoft.com/office/word/2016/wordml/cid" xmlns:w16se="http://schemas.microsoft.com/office/word/2015/wordml/symex" xmlns:wpg="http://schemas.microsoft.com/office/word/2010/wordprocessingGroup" xmlns:wpi="http://schemas.microsoft.com/office/word/2010/wordprocessingInk" xmlns:wne="http://schemas.microsoft.com/office/word/2006/wordml" xmlns:wps="http://schemas.microsoft.com/office/word/2010/wordprocessingShape" mc:Ignorable="w14 w15 w16se w16cid wp14">
-  <w16cid:commentId w16cid:paraId="304557CE" w16cid:durableId="21F5615F"/>
-  <w16cid:commentId w16cid:paraId="2013CDB6" w16cid:durableId="2207CD2E"/>
-  <w16cid:commentId w16cid:paraId="20146C26" w16cid:durableId="21F56160"/>
-</w16cid:commentsIds>
-</file>
-
-<file path=word/people.xml><?xml version="1.0" encoding="utf-8"?>
-<w15:people xmlns:wpc="http://schemas.microsoft.com/office/word/2010/wordprocessingCanvas" xmlns:cx="http://schemas.microsoft.com/office/drawing/2014/chartex" xmlns:cx1="http://schemas.microsoft.com/office/drawing/2015/9/8/chartex" xmlns:cx2="http://schemas.microsoft.com/office/drawing/2015/10/21/chartex" xmlns:cx3="http://schemas.microsoft.com/office/drawing/2016/5/9/chartex" xmlns:cx4="http://schemas.microsoft.com/office/drawing/2016/5/10/chartex" xmlns:cx5="http://schemas.microsoft.com/office/drawing/2016/5/11/chartex" xmlns:cx6="http://schemas.microsoft.com/office/drawing/2016/5/12/chartex" xmlns:cx7="http://schemas.microsoft.com/office/drawing/2016/5/13/chartex" xmlns:cx8="http://schemas.microsoft.com/office/drawing/2016/5/14/chartex" xmlns:mc="http://schemas.openxmlformats.org/markup-compatibility/2006" xmlns:aink="http://schemas.microsoft.com/office/drawing/2016/ink" xmlns:am3d="http://schemas.microsoft.com/office/drawing/2017/model3d" xmlns:o="urn:schemas-microsoft-com:office:office" xmlns:r="http://schemas.openxmlformats.org/officeDocument/2006/relationships" xmlns:m="http://schemas.openxmlformats.org/officeDocument/2006/math" xmlns:v="urn:schemas-microsoft-com:vml" xmlns:wp14="http://schemas.microsoft.com/office/word/2010/wordprocessingDrawing" xmlns:wp="http://schemas.openxmlformats.org/drawingml/2006/wordprocessingDrawing" xmlns:w10="urn:schemas-microsoft-com:office:word" xmlns:w="http://schemas.openxmlformats.org/wordprocessingml/2006/main" xmlns:w14="http://schemas.microsoft.com/office/word/2010/wordml" xmlns:w15="http://schemas.microsoft.com/office/word/2012/wordml" xmlns:w16cid="http://schemas.microsoft.com/office/word/2016/wordml/cid" xmlns:w16se="http://schemas.microsoft.com/office/word/2015/wordml/symex" xmlns:wpg="http://schemas.microsoft.com/office/word/2010/wordprocessingGroup" xmlns:wpi="http://schemas.microsoft.com/office/word/2010/wordprocessingInk" xmlns:wne="http://schemas.microsoft.com/office/word/2006/wordml" xmlns:wps="http://schemas.microsoft.com/office/word/2010/wordprocessingShape" mc:Ignorable="w14 w15 w16se w16cid wp14">
-  <w15:person w15:author="sean hughes">
-    <w15:presenceInfo w15:providerId="Windows Live" w15:userId="290af962c17f5454"/>
-  </w15:person>
-  <w15:person w15:author="Ian Hussey">
-    <w15:presenceInfo w15:providerId="None" w15:userId="Ian Hussey"/>
-  </w15:person>
-  <w15:person w15:author="Jan De Houwer">
-    <w15:presenceInfo w15:providerId="None" w15:userId="Jan De Houwer"/>
-  </w15:person>
-</w15:people>
 </file>
 
 <file path=word/styles.xml><?xml version="1.0" encoding="utf-8"?>

</xml_diff>